<commit_message>
Synopsis of the Cloudate Project
</commit_message>
<xml_diff>
--- a/Synopsisupdated.docx
+++ b/Synopsisupdated.docx
@@ -5,6 +5,7 @@
     <w:p>
       <w:pPr>
         <w:rPr>
+          <w:rFonts w:ascii="Algerian" w:hAnsi="Algerian"/>
           <w:b/>
           <w:sz w:val="48"/>
           <w:szCs w:val="48"/>
@@ -12,10 +13,23 @@
         </w:rPr>
       </w:pPr>
       <w:r>
-        <w:t xml:space="preserve">                                                                </w:t>
-      </w:r>
-      <w:r>
-        <w:rPr>
+        <w:t xml:space="preserve">                                                             </w:t>
+      </w:r>
+      <w:r>
+        <w:t xml:space="preserve"> </w:t>
+      </w:r>
+      <w:r>
+        <w:t xml:space="preserve">  </w:t>
+      </w:r>
+      <w:r>
+        <w:rPr>
+          <w:rFonts w:ascii="Algerian" w:hAnsi="Algerian"/>
+        </w:rPr>
+        <w:t xml:space="preserve"> </w:t>
+      </w:r>
+      <w:r>
+        <w:rPr>
+          <w:rFonts w:ascii="Algerian" w:hAnsi="Algerian"/>
           <w:b/>
           <w:sz w:val="48"/>
           <w:szCs w:val="48"/>
@@ -27,7 +41,9 @@
     <w:p>
       <w:pPr>
         <w:rPr>
-          <w:b/>
+          <w:rFonts w:ascii="Arial" w:hAnsi="Arial" w:cs="Arial"/>
+          <w:b/>
+          <w:color w:val="4F81BD" w:themeColor="accent1"/>
           <w:sz w:val="48"/>
           <w:szCs w:val="48"/>
         </w:rPr>
@@ -38,29 +54,71 @@
           <w:sz w:val="48"/>
           <w:szCs w:val="48"/>
         </w:rPr>
-        <w:t xml:space="preserve">                               Synopsis</w:t>
-      </w:r>
-    </w:p>
-    <w:p>
-      <w:pPr>
-        <w:rPr>
-          <w:b/>
-          <w:sz w:val="36"/>
-          <w:szCs w:val="36"/>
-          <w:u w:val="single"/>
-        </w:rPr>
-      </w:pPr>
-    </w:p>
-    <w:p>
-      <w:pPr>
-        <w:rPr>
-          <w:sz w:val="36"/>
-          <w:szCs w:val="36"/>
-        </w:rPr>
-      </w:pPr>
-      <w:r>
-        <w:rPr>
-          <w:b/>
+        <w:t xml:space="preserve">                             </w:t>
+      </w:r>
+      <w:r>
+        <w:rPr>
+          <w:b/>
+          <w:sz w:val="48"/>
+          <w:szCs w:val="48"/>
+        </w:rPr>
+        <w:t xml:space="preserve"> </w:t>
+      </w:r>
+      <w:r>
+        <w:rPr>
+          <w:b/>
+          <w:sz w:val="48"/>
+          <w:szCs w:val="48"/>
+        </w:rPr>
+        <w:t xml:space="preserve"> </w:t>
+      </w:r>
+      <w:r>
+        <w:rPr>
+          <w:b/>
+          <w:color w:val="4F81BD" w:themeColor="accent1"/>
+          <w:sz w:val="48"/>
+          <w:szCs w:val="48"/>
+        </w:rPr>
+        <w:t xml:space="preserve"> </w:t>
+      </w:r>
+      <w:r>
+        <w:rPr>
+          <w:rFonts w:ascii="Arial" w:hAnsi="Arial" w:cs="Arial"/>
+          <w:b/>
+          <w:color w:val="4F81BD" w:themeColor="accent1"/>
+          <w:sz w:val="48"/>
+          <w:szCs w:val="48"/>
+        </w:rPr>
+        <w:t>Synopsis</w:t>
+      </w:r>
+    </w:p>
+    <w:p>
+      <w:pPr>
+        <w:rPr>
+          <w:b/>
+          <w:sz w:val="36"/>
+          <w:szCs w:val="36"/>
+          <w:u w:val="single"/>
+        </w:rPr>
+      </w:pPr>
+    </w:p>
+    <w:p>
+      <w:pPr>
+        <w:pStyle w:val="ListParagraph"/>
+        <w:numPr>
+          <w:ilvl w:val="0"/>
+          <w:numId w:val="5"/>
+        </w:numPr>
+        <w:rPr>
+          <w:color w:val="4F81BD" w:themeColor="accent1"/>
+          <w:sz w:val="36"/>
+          <w:szCs w:val="36"/>
+        </w:rPr>
+      </w:pPr>
+      <w:r>
+        <w:rPr>
+          <w:b/>
+          <w:color w:val="4F81BD" w:themeColor="accent1"/>
           <w:sz w:val="36"/>
           <w:szCs w:val="36"/>
           <w:u w:val="single"/>
@@ -69,6 +127,7 @@
       </w:r>
       <w:r>
         <w:rPr>
+          <w:color w:val="4F81BD" w:themeColor="accent1"/>
           <w:sz w:val="36"/>
           <w:szCs w:val="36"/>
         </w:rPr>
@@ -87,104 +146,125 @@
           <w:sz w:val="36"/>
           <w:szCs w:val="36"/>
         </w:rPr>
-        <w:t xml:space="preserve">                     To design </w:t>
-      </w:r>
-      <w:r>
-        <w:rPr>
-          <w:sz w:val="36"/>
-          <w:szCs w:val="36"/>
+        <w:t xml:space="preserve">                     </w:t>
+      </w:r>
+      <w:r>
+        <w:rPr>
+          <w:sz w:val="32"/>
+          <w:szCs w:val="32"/>
+        </w:rPr>
+        <w:t xml:space="preserve">To design </w:t>
+      </w:r>
+      <w:r>
+        <w:rPr>
+          <w:sz w:val="32"/>
+          <w:szCs w:val="32"/>
         </w:rPr>
         <w:t xml:space="preserve">a scripting tool </w:t>
       </w:r>
       <w:r>
         <w:rPr>
-          <w:sz w:val="36"/>
-          <w:szCs w:val="36"/>
+          <w:sz w:val="32"/>
+          <w:szCs w:val="32"/>
         </w:rPr>
         <w:t>that</w:t>
       </w:r>
       <w:r>
         <w:rPr>
-          <w:sz w:val="36"/>
-          <w:szCs w:val="36"/>
+          <w:sz w:val="32"/>
+          <w:szCs w:val="32"/>
         </w:rPr>
         <w:t xml:space="preserve"> will automate the deployme</w:t>
       </w:r>
       <w:r>
         <w:rPr>
-          <w:sz w:val="36"/>
-          <w:szCs w:val="36"/>
+          <w:sz w:val="32"/>
+          <w:szCs w:val="32"/>
         </w:rPr>
         <w:t>nt of new releases of software,</w:t>
       </w:r>
       <w:r>
         <w:rPr>
-          <w:sz w:val="36"/>
-          <w:szCs w:val="36"/>
+          <w:sz w:val="32"/>
+          <w:szCs w:val="32"/>
         </w:rPr>
         <w:t xml:space="preserve"> (thereby reducing time as seen in the current situation)</w:t>
       </w:r>
       <w:r>
         <w:rPr>
-          <w:sz w:val="36"/>
-          <w:szCs w:val="36"/>
+          <w:sz w:val="32"/>
+          <w:szCs w:val="32"/>
         </w:rPr>
         <w:t xml:space="preserve"> </w:t>
       </w:r>
       <w:r>
         <w:rPr>
-          <w:sz w:val="36"/>
-          <w:szCs w:val="36"/>
+          <w:sz w:val="32"/>
+          <w:szCs w:val="32"/>
         </w:rPr>
         <w:t>to faster</w:t>
       </w:r>
       <w:r>
         <w:rPr>
-          <w:sz w:val="36"/>
-          <w:szCs w:val="36"/>
+          <w:sz w:val="32"/>
+          <w:szCs w:val="32"/>
         </w:rPr>
         <w:t xml:space="preserve"> execution </w:t>
       </w:r>
       <w:r>
         <w:rPr>
-          <w:sz w:val="36"/>
-          <w:szCs w:val="36"/>
+          <w:sz w:val="32"/>
+          <w:szCs w:val="32"/>
         </w:rPr>
         <w:t>time from</w:t>
       </w:r>
       <w:r>
         <w:rPr>
-          <w:sz w:val="36"/>
-          <w:szCs w:val="36"/>
+          <w:sz w:val="32"/>
+          <w:szCs w:val="32"/>
         </w:rPr>
         <w:t xml:space="preserve"> the current </w:t>
       </w:r>
       <w:r>
         <w:rPr>
-          <w:sz w:val="36"/>
-          <w:szCs w:val="36"/>
-        </w:rPr>
-        <w:t>scenario.</w:t>
-      </w:r>
-    </w:p>
-    <w:p>
-      <w:pPr>
-        <w:rPr>
-          <w:sz w:val="36"/>
-          <w:szCs w:val="36"/>
-        </w:rPr>
-      </w:pPr>
-    </w:p>
-    <w:p>
-      <w:pPr>
-        <w:rPr>
-          <w:sz w:val="36"/>
-          <w:szCs w:val="36"/>
-        </w:rPr>
-      </w:pPr>
-      <w:r>
-        <w:rPr>
-          <w:b/>
+          <w:sz w:val="32"/>
+          <w:szCs w:val="32"/>
+        </w:rPr>
+        <w:t>scenario</w:t>
+      </w:r>
+      <w:r>
+        <w:rPr>
+          <w:sz w:val="36"/>
+          <w:szCs w:val="36"/>
+        </w:rPr>
+        <w:t>.</w:t>
+      </w:r>
+    </w:p>
+    <w:p>
+      <w:pPr>
+        <w:rPr>
+          <w:sz w:val="36"/>
+          <w:szCs w:val="36"/>
+        </w:rPr>
+      </w:pPr>
+    </w:p>
+    <w:p>
+      <w:pPr>
+        <w:pStyle w:val="ListParagraph"/>
+        <w:numPr>
+          <w:ilvl w:val="0"/>
+          <w:numId w:val="5"/>
+        </w:numPr>
+        <w:rPr>
+          <w:color w:val="4F81BD" w:themeColor="accent1"/>
+          <w:sz w:val="36"/>
+          <w:szCs w:val="36"/>
+        </w:rPr>
+      </w:pPr>
+      <w:r>
+        <w:rPr>
+          <w:b/>
+          <w:color w:val="4F81BD" w:themeColor="accent1"/>
           <w:sz w:val="36"/>
           <w:szCs w:val="36"/>
           <w:u w:val="single"/>
@@ -194,6 +274,7 @@
       <w:r>
         <w:rPr>
           <w:b/>
+          <w:color w:val="4F81BD" w:themeColor="accent1"/>
           <w:sz w:val="36"/>
           <w:szCs w:val="36"/>
           <w:u w:val="single"/>
@@ -204,28 +285,35 @@
     <w:p>
       <w:pPr>
         <w:rPr>
-          <w:sz w:val="36"/>
-          <w:szCs w:val="36"/>
-        </w:rPr>
-      </w:pPr>
-      <w:r>
-        <w:rPr>
-          <w:sz w:val="36"/>
-          <w:szCs w:val="36"/>
-        </w:rPr>
-        <w:t xml:space="preserve">                                       The problem has been extracted from a class of movement or practices known as DevOps, which </w:t>
-      </w:r>
-      <w:r>
-        <w:rPr>
-          <w:sz w:val="36"/>
-          <w:szCs w:val="36"/>
+          <w:sz w:val="32"/>
+          <w:szCs w:val="32"/>
+        </w:rPr>
+      </w:pPr>
+      <w:r>
+        <w:rPr>
+          <w:sz w:val="36"/>
+          <w:szCs w:val="36"/>
+        </w:rPr>
+        <w:t xml:space="preserve">                                       </w:t>
+      </w:r>
+      <w:r>
+        <w:rPr>
+          <w:sz w:val="32"/>
+          <w:szCs w:val="32"/>
+        </w:rPr>
+        <w:t xml:space="preserve">The problem has been extracted from a class of movement or practices known as DevOps, which </w:t>
+      </w:r>
+      <w:r>
+        <w:rPr>
+          <w:sz w:val="32"/>
+          <w:szCs w:val="32"/>
         </w:rPr>
         <w:t>deals with automation of</w:t>
       </w:r>
       <w:r>
         <w:rPr>
-          <w:sz w:val="36"/>
-          <w:szCs w:val="36"/>
+          <w:sz w:val="32"/>
+          <w:szCs w:val="32"/>
         </w:rPr>
         <w:t xml:space="preserve"> the process of software delivery and infrastructure changes.</w:t>
       </w:r>
@@ -239,219 +327,947 @@
       </w:pPr>
       <w:r>
         <w:rPr>
-          <w:sz w:val="36"/>
-          <w:szCs w:val="36"/>
+          <w:sz w:val="32"/>
+          <w:szCs w:val="32"/>
         </w:rPr>
         <w:t xml:space="preserve">                     The developer has to deploy the new releases of software using </w:t>
       </w:r>
       <w:r>
         <w:rPr>
-          <w:sz w:val="36"/>
-          <w:szCs w:val="36"/>
+          <w:sz w:val="32"/>
+          <w:szCs w:val="32"/>
         </w:rPr>
         <w:t xml:space="preserve">a tool called </w:t>
       </w:r>
       <w:r>
         <w:rPr>
-          <w:sz w:val="36"/>
-          <w:szCs w:val="36"/>
+          <w:sz w:val="32"/>
+          <w:szCs w:val="32"/>
         </w:rPr>
         <w:t>winSCP which transfer</w:t>
       </w:r>
       <w:r>
         <w:rPr>
-          <w:sz w:val="36"/>
-          <w:szCs w:val="36"/>
+          <w:sz w:val="32"/>
+          <w:szCs w:val="32"/>
         </w:rPr>
         <w:t>s</w:t>
       </w:r>
       <w:r>
         <w:rPr>
-          <w:sz w:val="36"/>
-          <w:szCs w:val="36"/>
+          <w:sz w:val="32"/>
+          <w:szCs w:val="32"/>
         </w:rPr>
         <w:t xml:space="preserve"> the updated codes remotely to the ec2-insta</w:t>
       </w:r>
       <w:r>
         <w:rPr>
-          <w:sz w:val="36"/>
-          <w:szCs w:val="36"/>
+          <w:sz w:val="32"/>
+          <w:szCs w:val="32"/>
         </w:rPr>
         <w:t>nce</w:t>
       </w:r>
       <w:r>
         <w:rPr>
-          <w:sz w:val="36"/>
-          <w:szCs w:val="36"/>
+          <w:sz w:val="32"/>
+          <w:szCs w:val="32"/>
         </w:rPr>
         <w:t xml:space="preserve"> at a </w:t>
       </w:r>
       <w:r>
         <w:rPr>
-          <w:sz w:val="36"/>
-          <w:szCs w:val="36"/>
+          <w:sz w:val="32"/>
+          <w:szCs w:val="32"/>
         </w:rPr>
         <w:t>very low transfer</w:t>
       </w:r>
       <w:r>
         <w:rPr>
-          <w:sz w:val="36"/>
-          <w:szCs w:val="36"/>
+          <w:sz w:val="32"/>
+          <w:szCs w:val="32"/>
         </w:rPr>
         <w:t xml:space="preserve"> rate. </w:t>
       </w:r>
       <w:r>
         <w:rPr>
-          <w:sz w:val="36"/>
-          <w:szCs w:val="36"/>
+          <w:sz w:val="32"/>
+          <w:szCs w:val="32"/>
         </w:rPr>
         <w:t>During this process t</w:t>
       </w:r>
       <w:r>
         <w:rPr>
-          <w:sz w:val="36"/>
-          <w:szCs w:val="36"/>
+          <w:sz w:val="32"/>
+          <w:szCs w:val="32"/>
         </w:rPr>
         <w:t>he developer</w:t>
       </w:r>
       <w:r>
         <w:rPr>
-          <w:sz w:val="36"/>
-          <w:szCs w:val="36"/>
+          <w:sz w:val="32"/>
+          <w:szCs w:val="32"/>
         </w:rPr>
         <w:t xml:space="preserve"> is unable to perform other tasks.</w:t>
       </w:r>
       <w:r>
         <w:rPr>
-          <w:sz w:val="36"/>
-          <w:szCs w:val="36"/>
+          <w:sz w:val="32"/>
+          <w:szCs w:val="32"/>
         </w:rPr>
         <w:t xml:space="preserve"> Also</w:t>
       </w:r>
       <w:r>
         <w:rPr>
-          <w:sz w:val="36"/>
-          <w:szCs w:val="36"/>
+          <w:sz w:val="32"/>
+          <w:szCs w:val="32"/>
         </w:rPr>
         <w:t xml:space="preserve"> the service provided by earlier version to the end user has to stop as well making it extremely in convenient for the</w:t>
       </w:r>
       <w:r>
         <w:rPr>
-          <w:sz w:val="36"/>
-          <w:szCs w:val="36"/>
+          <w:sz w:val="32"/>
+          <w:szCs w:val="32"/>
         </w:rPr>
         <w:t xml:space="preserve"> </w:t>
       </w:r>
       <w:r>
         <w:rPr>
-          <w:sz w:val="36"/>
-          <w:szCs w:val="36"/>
+          <w:sz w:val="32"/>
+          <w:szCs w:val="32"/>
         </w:rPr>
         <w:t>developer</w:t>
       </w:r>
       <w:r>
         <w:rPr>
-          <w:sz w:val="36"/>
-          <w:szCs w:val="36"/>
+          <w:sz w:val="32"/>
+          <w:szCs w:val="32"/>
         </w:rPr>
         <w:t xml:space="preserve">. </w:t>
       </w:r>
       <w:r>
         <w:rPr>
-          <w:sz w:val="36"/>
-          <w:szCs w:val="36"/>
+          <w:sz w:val="32"/>
+          <w:szCs w:val="32"/>
         </w:rPr>
         <w:t>In the meanwhile,</w:t>
       </w:r>
       <w:r>
         <w:rPr>
-          <w:sz w:val="36"/>
-          <w:szCs w:val="36"/>
+          <w:sz w:val="32"/>
+          <w:szCs w:val="32"/>
         </w:rPr>
         <w:t xml:space="preserve"> the </w:t>
       </w:r>
       <w:r>
         <w:rPr>
-          <w:sz w:val="36"/>
-          <w:szCs w:val="36"/>
+          <w:sz w:val="32"/>
+          <w:szCs w:val="32"/>
         </w:rPr>
         <w:t>service</w:t>
       </w:r>
       <w:r>
         <w:rPr>
-          <w:sz w:val="36"/>
-          <w:szCs w:val="36"/>
+          <w:sz w:val="32"/>
+          <w:szCs w:val="32"/>
         </w:rPr>
         <w:t xml:space="preserve"> </w:t>
       </w:r>
       <w:r>
         <w:rPr>
-          <w:sz w:val="36"/>
-          <w:szCs w:val="36"/>
+          <w:sz w:val="32"/>
+          <w:szCs w:val="32"/>
+        </w:rPr>
+        <w:t xml:space="preserve">provided by early version </w:t>
+      </w:r>
+      <w:r>
+        <w:rPr>
+          <w:sz w:val="32"/>
+          <w:szCs w:val="32"/>
+        </w:rPr>
+        <w:t>may</w:t>
+      </w:r>
+      <w:r>
+        <w:rPr>
+          <w:sz w:val="32"/>
+          <w:szCs w:val="32"/>
+        </w:rPr>
+        <w:t xml:space="preserve"> continue to </w:t>
+      </w:r>
+      <w:r>
+        <w:rPr>
+          <w:sz w:val="32"/>
+          <w:szCs w:val="32"/>
+        </w:rPr>
+        <w:t>provide</w:t>
+      </w:r>
+      <w:r>
+        <w:rPr>
+          <w:sz w:val="32"/>
+          <w:szCs w:val="32"/>
+        </w:rPr>
+        <w:t xml:space="preserve"> live data which is </w:t>
+      </w:r>
+      <w:r>
+        <w:rPr>
+          <w:sz w:val="32"/>
+          <w:szCs w:val="32"/>
+        </w:rPr>
+        <w:t>ignored.</w:t>
+      </w:r>
+      <w:r>
+        <w:rPr>
+          <w:sz w:val="32"/>
+          <w:szCs w:val="32"/>
+        </w:rPr>
+        <w:t xml:space="preserve"> The problem is aggravated when the developer </w:t>
+      </w:r>
+      <w:r>
+        <w:rPr>
+          <w:sz w:val="32"/>
+          <w:szCs w:val="32"/>
+        </w:rPr>
+        <w:t>has more than one ec2 instance</w:t>
+      </w:r>
+      <w:r>
+        <w:rPr>
+          <w:sz w:val="32"/>
+          <w:szCs w:val="32"/>
+        </w:rPr>
+        <w:t xml:space="preserve"> to work on</w:t>
+      </w:r>
+      <w:r>
+        <w:rPr>
+          <w:sz w:val="32"/>
+          <w:szCs w:val="32"/>
+        </w:rPr>
+        <w:t>.</w:t>
+      </w:r>
+    </w:p>
+    <w:p>
+      <w:pPr>
+        <w:rPr>
+          <w:color w:val="4F81BD" w:themeColor="accent1"/>
+          <w:sz w:val="36"/>
+          <w:szCs w:val="36"/>
+        </w:rPr>
+      </w:pPr>
+    </w:p>
+    <w:p>
+      <w:pPr>
+        <w:pStyle w:val="ListParagraph"/>
+        <w:numPr>
+          <w:ilvl w:val="0"/>
+          <w:numId w:val="5"/>
+        </w:numPr>
+        <w:rPr>
+          <w:b/>
+          <w:color w:val="4F81BD" w:themeColor="accent1"/>
+          <w:sz w:val="36"/>
+          <w:szCs w:val="36"/>
+          <w:u w:val="single"/>
+        </w:rPr>
+      </w:pPr>
+      <w:r>
+        <w:rPr>
+          <w:b/>
+          <w:color w:val="4F81BD" w:themeColor="accent1"/>
+          <w:sz w:val="36"/>
+          <w:szCs w:val="36"/>
+          <w:u w:val="single"/>
         </w:rPr>
         <w:lastRenderedPageBreak/>
-        <w:t xml:space="preserve">provided by early version </w:t>
-      </w:r>
-      <w:r>
-        <w:rPr>
-          <w:sz w:val="36"/>
-          <w:szCs w:val="36"/>
-        </w:rPr>
-        <w:t>may</w:t>
-      </w:r>
-      <w:r>
-        <w:rPr>
-          <w:sz w:val="36"/>
-          <w:szCs w:val="36"/>
-        </w:rPr>
-        <w:t xml:space="preserve"> continue to </w:t>
-      </w:r>
-      <w:r>
-        <w:rPr>
-          <w:sz w:val="36"/>
-          <w:szCs w:val="36"/>
-        </w:rPr>
-        <w:t>provide</w:t>
-      </w:r>
-      <w:r>
-        <w:rPr>
-          <w:sz w:val="36"/>
-          <w:szCs w:val="36"/>
-        </w:rPr>
-        <w:t xml:space="preserve"> live data which is </w:t>
-      </w:r>
-      <w:r>
-        <w:rPr>
-          <w:sz w:val="36"/>
-          <w:szCs w:val="36"/>
-        </w:rPr>
-        <w:t>ignored.</w:t>
-      </w:r>
-      <w:r>
-        <w:rPr>
-          <w:sz w:val="36"/>
-          <w:szCs w:val="36"/>
-        </w:rPr>
-        <w:t xml:space="preserve"> The problem is aggravated when the developer </w:t>
-      </w:r>
-      <w:r>
-        <w:rPr>
-          <w:sz w:val="36"/>
-          <w:szCs w:val="36"/>
-        </w:rPr>
-        <w:t>has more than one ec2 instance</w:t>
-      </w:r>
-      <w:r>
-        <w:rPr>
-          <w:sz w:val="36"/>
-          <w:szCs w:val="36"/>
-        </w:rPr>
-        <w:t xml:space="preserve"> to work on</w:t>
-      </w:r>
-      <w:r>
-        <w:rPr>
-          <w:sz w:val="36"/>
-          <w:szCs w:val="36"/>
+        <w:t>Project Analysis:</w:t>
+      </w:r>
+    </w:p>
+    <w:p>
+      <w:pPr>
+        <w:rPr>
+          <w:b/>
+          <w:sz w:val="36"/>
+          <w:szCs w:val="36"/>
+          <w:u w:val="single"/>
+        </w:rPr>
+      </w:pPr>
+      <w:r>
+        <w:rPr>
+          <w:b/>
+          <w:sz w:val="36"/>
+          <w:szCs w:val="36"/>
+          <w:u w:val="single"/>
+        </w:rPr>
+        <w:t>Phase 1</w:t>
+      </w:r>
+      <w:r>
+        <w:rPr>
+          <w:b/>
+          <w:sz w:val="36"/>
+          <w:szCs w:val="36"/>
+          <w:u w:val="single"/>
+        </w:rPr>
+        <w:t>:</w:t>
+      </w:r>
+      <w:r>
+        <w:rPr>
+          <w:b/>
+          <w:sz w:val="36"/>
+          <w:szCs w:val="36"/>
+        </w:rPr>
+        <w:t xml:space="preserve"> </w:t>
+      </w:r>
+      <w:r>
+        <w:rPr>
+          <w:b/>
+          <w:sz w:val="36"/>
+          <w:szCs w:val="36"/>
+        </w:rPr>
+        <w:t xml:space="preserve"> </w:t>
+      </w:r>
+      <w:r>
+        <w:rPr>
+          <w:b/>
+          <w:sz w:val="36"/>
+          <w:szCs w:val="36"/>
+          <w:u w:val="single"/>
+        </w:rPr>
+        <w:t>(Plan</w:t>
+      </w:r>
+      <w:r>
+        <w:rPr>
+          <w:b/>
+          <w:sz w:val="36"/>
+          <w:szCs w:val="36"/>
+          <w:u w:val="single"/>
+        </w:rPr>
+        <w:t>, Learning</w:t>
+      </w:r>
+      <w:r>
+        <w:rPr>
+          <w:b/>
+          <w:sz w:val="36"/>
+          <w:szCs w:val="36"/>
+          <w:u w:val="single"/>
+        </w:rPr>
+        <w:t xml:space="preserve"> and Assumptions)</w:t>
+      </w:r>
+    </w:p>
+    <w:p>
+      <w:pPr>
+        <w:rPr>
+          <w:sz w:val="32"/>
+          <w:szCs w:val="32"/>
+        </w:rPr>
+      </w:pPr>
+      <w:r>
+        <w:rPr>
+          <w:sz w:val="32"/>
+          <w:szCs w:val="32"/>
+        </w:rPr>
+        <w:t>The plan of the project was to create a tool for updating the code which is deployed in the cloud instance</w:t>
+      </w:r>
+      <w:r>
+        <w:rPr>
+          <w:sz w:val="32"/>
+          <w:szCs w:val="32"/>
+        </w:rPr>
+        <w:t xml:space="preserve"> that can be roll</w:t>
+      </w:r>
+      <w:r>
+        <w:rPr>
+          <w:sz w:val="32"/>
+          <w:szCs w:val="32"/>
+        </w:rPr>
+        <w:t>ed-</w:t>
+      </w:r>
+      <w:r>
+        <w:rPr>
+          <w:sz w:val="32"/>
+          <w:szCs w:val="32"/>
+        </w:rPr>
+        <w:t>back if needed</w:t>
+      </w:r>
+      <w:r>
+        <w:rPr>
+          <w:sz w:val="32"/>
+          <w:szCs w:val="32"/>
+        </w:rPr>
+        <w:t xml:space="preserve">. </w:t>
+      </w:r>
+      <w:r>
+        <w:rPr>
+          <w:sz w:val="32"/>
+          <w:szCs w:val="32"/>
+        </w:rPr>
+        <w:t>In this case the clo</w:t>
+      </w:r>
+      <w:r>
+        <w:rPr>
+          <w:sz w:val="32"/>
+          <w:szCs w:val="32"/>
+        </w:rPr>
+        <w:t>u</w:t>
+      </w:r>
+      <w:r>
+        <w:rPr>
+          <w:sz w:val="32"/>
+          <w:szCs w:val="32"/>
+        </w:rPr>
+        <w:t xml:space="preserve">d instance is AWS ec2. </w:t>
+      </w:r>
+    </w:p>
+    <w:p>
+      <w:pPr>
+        <w:rPr>
+          <w:sz w:val="32"/>
+          <w:szCs w:val="32"/>
+        </w:rPr>
+      </w:pPr>
+      <w:r>
+        <w:rPr>
+          <w:sz w:val="32"/>
+          <w:szCs w:val="32"/>
+        </w:rPr>
+        <w:t xml:space="preserve">                                                      To design the same</w:t>
+      </w:r>
+      <w:r>
+        <w:rPr>
+          <w:sz w:val="32"/>
+          <w:szCs w:val="32"/>
+        </w:rPr>
+        <w:t>,</w:t>
+      </w:r>
+      <w:r>
+        <w:rPr>
+          <w:sz w:val="32"/>
+          <w:szCs w:val="32"/>
+        </w:rPr>
+        <w:t xml:space="preserve"> first challenge</w:t>
+      </w:r>
+      <w:r>
+        <w:rPr>
+          <w:sz w:val="32"/>
+          <w:szCs w:val="32"/>
+        </w:rPr>
+        <w:t xml:space="preserve"> faced was</w:t>
+      </w:r>
+      <w:r>
+        <w:rPr>
+          <w:sz w:val="32"/>
+          <w:szCs w:val="32"/>
+        </w:rPr>
+        <w:t xml:space="preserve"> to learn a scripting language that can be used to work with ec2</w:t>
+      </w:r>
+      <w:r>
+        <w:rPr>
+          <w:sz w:val="32"/>
+          <w:szCs w:val="32"/>
+        </w:rPr>
+        <w:t xml:space="preserve"> instances and other AWS tools. Python with its </w:t>
+      </w:r>
+      <w:r>
+        <w:rPr>
+          <w:sz w:val="32"/>
+          <w:szCs w:val="32"/>
+        </w:rPr>
+        <w:t>various tools and libraries</w:t>
+      </w:r>
+      <w:r>
+        <w:rPr>
+          <w:sz w:val="32"/>
+          <w:szCs w:val="32"/>
+        </w:rPr>
+        <w:t xml:space="preserve"> was found to be most appropriate to script the proposed automation.</w:t>
+      </w:r>
+    </w:p>
+    <w:p>
+      <w:pPr>
+        <w:rPr>
+          <w:sz w:val="32"/>
+          <w:szCs w:val="32"/>
+        </w:rPr>
+      </w:pPr>
+      <w:r>
+        <w:rPr>
+          <w:sz w:val="32"/>
+          <w:szCs w:val="32"/>
+        </w:rPr>
+        <w:t>After selection of our scripting lang</w:t>
+      </w:r>
+      <w:r>
+        <w:rPr>
+          <w:sz w:val="32"/>
+          <w:szCs w:val="32"/>
+        </w:rPr>
+        <w:t>uage we</w:t>
+      </w:r>
+      <w:r>
+        <w:rPr>
+          <w:sz w:val="32"/>
+          <w:szCs w:val="32"/>
+        </w:rPr>
+        <w:t xml:space="preserve"> started online research of how initially the developer updates their code. On doing so I studied about the version control system specifically ‘git’.</w:t>
+      </w:r>
+      <w:r>
+        <w:rPr>
+          <w:sz w:val="32"/>
+          <w:szCs w:val="32"/>
+        </w:rPr>
+        <w:t xml:space="preserve"> </w:t>
+      </w:r>
+      <w:r>
+        <w:rPr>
+          <w:sz w:val="32"/>
+          <w:szCs w:val="32"/>
+        </w:rPr>
+        <w:t xml:space="preserve">The next phase </w:t>
+      </w:r>
+      <w:r>
+        <w:rPr>
+          <w:sz w:val="32"/>
+          <w:szCs w:val="32"/>
+        </w:rPr>
+        <w:t>was</w:t>
+      </w:r>
+      <w:r>
+        <w:rPr>
+          <w:sz w:val="32"/>
+          <w:szCs w:val="32"/>
+        </w:rPr>
+        <w:t xml:space="preserve"> to learn about the Amazon web Services. With the help of my project guide and various </w:t>
+      </w:r>
+      <w:r>
+        <w:rPr>
+          <w:sz w:val="32"/>
+          <w:szCs w:val="32"/>
+        </w:rPr>
+        <w:t>tutorials I learned to work with AWS ec2 instance and S3 bucket.</w:t>
+      </w:r>
+      <w:r>
+        <w:rPr>
+          <w:sz w:val="32"/>
+          <w:szCs w:val="32"/>
+        </w:rPr>
+        <w:t xml:space="preserve"> </w:t>
+      </w:r>
+    </w:p>
+    <w:p>
+      <w:pPr>
+        <w:rPr>
+          <w:b/>
+          <w:sz w:val="36"/>
+          <w:szCs w:val="36"/>
+          <w:u w:val="single"/>
+        </w:rPr>
+      </w:pPr>
+    </w:p>
+    <w:p>
+      <w:pPr>
+        <w:rPr>
+          <w:b/>
+          <w:sz w:val="36"/>
+          <w:szCs w:val="36"/>
+          <w:u w:val="single"/>
+        </w:rPr>
+      </w:pPr>
+      <w:r>
+        <w:rPr>
+          <w:b/>
+          <w:sz w:val="36"/>
+          <w:szCs w:val="36"/>
+          <w:u w:val="single"/>
+        </w:rPr>
+        <w:t>Phase 2</w:t>
+      </w:r>
+      <w:r>
+        <w:rPr>
+          <w:b/>
+          <w:sz w:val="36"/>
+          <w:szCs w:val="36"/>
+          <w:u w:val="single"/>
+        </w:rPr>
+        <w:t>:</w:t>
+      </w:r>
+      <w:r>
+        <w:rPr>
+          <w:b/>
+          <w:sz w:val="36"/>
+          <w:szCs w:val="36"/>
+        </w:rPr>
+        <w:t xml:space="preserve">   </w:t>
+      </w:r>
+      <w:r>
+        <w:rPr>
+          <w:b/>
+          <w:sz w:val="36"/>
+          <w:szCs w:val="36"/>
+          <w:u w:val="single"/>
+        </w:rPr>
+        <w:t>(</w:t>
+      </w:r>
+      <w:r>
+        <w:rPr>
+          <w:b/>
+          <w:sz w:val="36"/>
+          <w:szCs w:val="36"/>
+          <w:u w:val="single"/>
+        </w:rPr>
+        <w:t>Creating two versions</w:t>
+      </w:r>
+      <w:r>
+        <w:rPr>
+          <w:b/>
+          <w:sz w:val="36"/>
+          <w:szCs w:val="36"/>
+          <w:u w:val="single"/>
+        </w:rPr>
+        <w:t>)</w:t>
+      </w:r>
+      <w:r>
+        <w:rPr>
+          <w:b/>
+          <w:sz w:val="36"/>
+          <w:szCs w:val="36"/>
+          <w:u w:val="single"/>
+        </w:rPr>
+        <w:t xml:space="preserve"> </w:t>
+      </w:r>
+    </w:p>
+    <w:p>
+      <w:pPr>
+        <w:rPr>
+          <w:sz w:val="32"/>
+          <w:szCs w:val="32"/>
+        </w:rPr>
+      </w:pPr>
+      <w:r>
+        <w:rPr>
+          <w:sz w:val="32"/>
+          <w:szCs w:val="32"/>
+        </w:rPr>
+        <w:t>After learni</w:t>
+      </w:r>
+      <w:r>
+        <w:rPr>
+          <w:sz w:val="32"/>
+          <w:szCs w:val="32"/>
+        </w:rPr>
+        <w:t>ng various tools and technology, the scripting was commenced. The</w:t>
+      </w:r>
+      <w:r>
+        <w:rPr>
+          <w:sz w:val="32"/>
+          <w:szCs w:val="32"/>
+        </w:rPr>
+        <w:t xml:space="preserve"> first</w:t>
+      </w:r>
+      <w:r>
+        <w:rPr>
+          <w:sz w:val="32"/>
+          <w:szCs w:val="32"/>
+        </w:rPr>
+        <w:t xml:space="preserve"> thing</w:t>
+      </w:r>
+      <w:r>
+        <w:rPr>
+          <w:sz w:val="32"/>
+          <w:szCs w:val="32"/>
+        </w:rPr>
+        <w:t xml:space="preserve"> I</w:t>
+      </w:r>
+      <w:r>
+        <w:rPr>
+          <w:sz w:val="32"/>
+          <w:szCs w:val="32"/>
+        </w:rPr>
+        <w:t xml:space="preserve"> need</w:t>
+      </w:r>
+      <w:r>
+        <w:rPr>
+          <w:sz w:val="32"/>
+          <w:szCs w:val="32"/>
+        </w:rPr>
+        <w:t>ed was</w:t>
+      </w:r>
+      <w:r>
+        <w:rPr>
+          <w:sz w:val="32"/>
+          <w:szCs w:val="32"/>
+        </w:rPr>
+        <w:t xml:space="preserve"> two version of </w:t>
+      </w:r>
+      <w:r>
+        <w:rPr>
+          <w:sz w:val="32"/>
+          <w:szCs w:val="32"/>
+        </w:rPr>
+        <w:t>software</w:t>
+      </w:r>
+      <w:r>
+        <w:rPr>
+          <w:sz w:val="32"/>
+          <w:szCs w:val="32"/>
+        </w:rPr>
+        <w:t xml:space="preserve"> to check how update works. I created two version of a simple script. On doing so I also learned how python packaging system works. So now I can manually update my python library with the help of pip. </w:t>
+      </w:r>
+      <w:r>
+        <w:rPr>
+          <w:sz w:val="32"/>
+          <w:szCs w:val="32"/>
+        </w:rPr>
+        <w:t xml:space="preserve">I chose pip for automating the above process. </w:t>
+      </w:r>
+      <w:r>
+        <w:rPr>
+          <w:sz w:val="32"/>
+          <w:szCs w:val="32"/>
+        </w:rPr>
+        <w:t xml:space="preserve"> </w:t>
+      </w:r>
+      <w:r>
+        <w:rPr>
+          <w:sz w:val="32"/>
+          <w:szCs w:val="32"/>
+        </w:rPr>
+        <w:t xml:space="preserve">In this process an assumption is made that the update should be isolated. On doing so I found the tool </w:t>
+      </w:r>
+      <w:r>
+        <w:rPr>
+          <w:sz w:val="32"/>
+          <w:szCs w:val="32"/>
+        </w:rPr>
+        <w:lastRenderedPageBreak/>
+        <w:t xml:space="preserve">virtualenv which </w:t>
+      </w:r>
+      <w:r>
+        <w:rPr>
+          <w:sz w:val="32"/>
+          <w:szCs w:val="32"/>
+        </w:rPr>
+        <w:t xml:space="preserve">separates environment from one another. I assumed we can use this for rolling back the update.  </w:t>
+      </w:r>
+    </w:p>
+    <w:p>
+      <w:pPr>
+        <w:rPr>
+          <w:b/>
+          <w:sz w:val="36"/>
+          <w:szCs w:val="36"/>
+        </w:rPr>
+      </w:pPr>
+      <w:r>
+        <w:rPr>
+          <w:b/>
+          <w:sz w:val="36"/>
+          <w:szCs w:val="36"/>
+        </w:rPr>
+        <w:t>Phase 3:</w:t>
+      </w:r>
+      <w:r>
+        <w:rPr>
+          <w:b/>
+          <w:sz w:val="36"/>
+          <w:szCs w:val="36"/>
+        </w:rPr>
+        <w:t xml:space="preserve">  (</w:t>
+      </w:r>
+      <w:r>
+        <w:rPr>
+          <w:b/>
+          <w:sz w:val="36"/>
+          <w:szCs w:val="36"/>
+        </w:rPr>
+        <w:t>Assumption made was false)</w:t>
+      </w:r>
+    </w:p>
+    <w:p>
+      <w:pPr>
+        <w:rPr>
+          <w:sz w:val="32"/>
+          <w:szCs w:val="32"/>
+        </w:rPr>
+      </w:pPr>
+      <w:r>
+        <w:rPr>
+          <w:sz w:val="32"/>
+          <w:szCs w:val="32"/>
+        </w:rPr>
+        <w:t xml:space="preserve">The use of virtualenv as to revert back the changes is invalid assumption taken as the use of virtualenv and pip has limitation over the python modules. There may be a case where the project has non python codes. </w:t>
+      </w:r>
+    </w:p>
+    <w:p>
+      <w:pPr>
+        <w:rPr>
+          <w:sz w:val="32"/>
+          <w:szCs w:val="32"/>
+        </w:rPr>
+      </w:pPr>
+      <w:r>
+        <w:rPr>
+          <w:sz w:val="32"/>
+          <w:szCs w:val="32"/>
+        </w:rPr>
+        <w:t xml:space="preserve">                  </w:t>
+      </w:r>
+      <w:r>
+        <w:rPr>
+          <w:sz w:val="32"/>
+          <w:szCs w:val="32"/>
+        </w:rPr>
+        <w:t xml:space="preserve">                 </w:t>
+      </w:r>
+      <w:r>
+        <w:rPr>
+          <w:sz w:val="32"/>
+          <w:szCs w:val="32"/>
+        </w:rPr>
+        <w:t xml:space="preserve">  To overcome this problem we decided to run a local git where backup is to</w:t>
+      </w:r>
+      <w:r>
+        <w:rPr>
+          <w:sz w:val="32"/>
+          <w:szCs w:val="32"/>
+        </w:rPr>
+        <w:t xml:space="preserve"> be</w:t>
+      </w:r>
+      <w:r>
+        <w:rPr>
+          <w:sz w:val="32"/>
+          <w:szCs w:val="32"/>
+        </w:rPr>
+        <w:t xml:space="preserve"> created for reverting back the changes.</w:t>
+      </w:r>
+    </w:p>
+    <w:p>
+      <w:pPr>
+        <w:rPr>
+          <w:sz w:val="32"/>
+          <w:szCs w:val="32"/>
+        </w:rPr>
+      </w:pPr>
+      <w:r>
+        <w:rPr>
+          <w:sz w:val="32"/>
+          <w:szCs w:val="32"/>
+        </w:rPr>
+        <w:t xml:space="preserve">Another assumption is made that the script can be run remotely without logging into the instance with putty. To do so I learned a tool known as PARAMIKO. This helps us to remotely send commands to server. But the domain of </w:t>
+      </w:r>
+      <w:r>
+        <w:rPr>
+          <w:sz w:val="32"/>
+          <w:szCs w:val="32"/>
+        </w:rPr>
+        <w:t>the tool is vast and extensive. At last remote logging is kept aside and proceeded as to run the script into the remote server with putty.</w:t>
+      </w:r>
+    </w:p>
+    <w:p>
+      <w:pPr>
+        <w:rPr>
+          <w:sz w:val="36"/>
+          <w:szCs w:val="36"/>
+        </w:rPr>
+      </w:pPr>
+      <w:r>
+        <w:rPr>
+          <w:b/>
+          <w:sz w:val="36"/>
+          <w:szCs w:val="36"/>
+          <w:u w:val="single"/>
+        </w:rPr>
+        <w:t>Phase 4:</w:t>
+      </w:r>
+      <w:r>
+        <w:rPr>
+          <w:b/>
+          <w:sz w:val="36"/>
+          <w:szCs w:val="36"/>
+        </w:rPr>
+        <w:t xml:space="preserve">   </w:t>
+      </w:r>
+      <w:r>
+        <w:rPr>
+          <w:b/>
+          <w:sz w:val="36"/>
+          <w:szCs w:val="36"/>
+          <w:u w:val="single"/>
+        </w:rPr>
+        <w:t>(Final stage as v1.1)</w:t>
+      </w:r>
+    </w:p>
+    <w:p>
+      <w:pPr>
+        <w:rPr>
+          <w:sz w:val="36"/>
+          <w:szCs w:val="36"/>
+        </w:rPr>
+      </w:pPr>
+    </w:p>
+    <w:p>
+      <w:pPr>
+        <w:rPr>
+          <w:sz w:val="32"/>
+          <w:szCs w:val="32"/>
+        </w:rPr>
+      </w:pPr>
+      <w:r>
+        <w:rPr>
+          <w:sz w:val="32"/>
+          <w:szCs w:val="32"/>
+        </w:rPr>
+        <w:t>At last final tool has been created with the</w:t>
+      </w:r>
+      <w:r>
+        <w:rPr>
+          <w:sz w:val="32"/>
+          <w:szCs w:val="32"/>
+        </w:rPr>
+        <w:t xml:space="preserve"> use </w:t>
+      </w:r>
+      <w:r>
+        <w:rPr>
+          <w:sz w:val="32"/>
+          <w:szCs w:val="32"/>
+        </w:rPr>
+        <w:t xml:space="preserve">of </w:t>
+      </w:r>
+      <w:r>
+        <w:rPr>
+          <w:sz w:val="32"/>
+          <w:szCs w:val="32"/>
+        </w:rPr>
+        <w:t>git for version controlling, awscli for saving the backup into the S3 bucket.</w:t>
+      </w:r>
+      <w:r>
+        <w:rPr>
+          <w:sz w:val="32"/>
+          <w:szCs w:val="32"/>
+        </w:rPr>
+        <w:t xml:space="preserve"> In this phase we can backup our code without the pip and python virtualenv dependencies.</w:t>
+      </w:r>
+    </w:p>
+    <w:p>
+      <w:pPr>
+        <w:rPr>
+          <w:sz w:val="32"/>
+          <w:szCs w:val="32"/>
+        </w:rPr>
+      </w:pPr>
+      <w:r>
+        <w:rPr>
+          <w:sz w:val="32"/>
+          <w:szCs w:val="32"/>
+        </w:rPr>
+        <w:t xml:space="preserve">                                            The script developed can be used as semi auto</w:t>
+      </w:r>
+      <w:r>
+        <w:rPr>
+          <w:sz w:val="32"/>
+          <w:szCs w:val="32"/>
+        </w:rPr>
+        <w:t>mated update of software code running on ec2 instance with saving earlier version for revert back from S3 bucket</w:t>
+      </w:r>
+      <w:r>
+        <w:rPr>
+          <w:sz w:val="32"/>
+          <w:szCs w:val="32"/>
         </w:rPr>
         <w:t>.</w:t>
       </w:r>
@@ -459,738 +1275,16 @@
     <w:p>
       <w:pPr>
         <w:rPr>
-          <w:sz w:val="36"/>
-          <w:szCs w:val="36"/>
-        </w:rPr>
-      </w:pPr>
-    </w:p>
-    <w:p>
-      <w:pPr>
-        <w:rPr>
-          <w:b/>
-          <w:sz w:val="36"/>
-          <w:szCs w:val="36"/>
-          <w:u w:val="single"/>
-        </w:rPr>
-      </w:pPr>
-      <w:r>
-        <w:rPr>
-          <w:sz w:val="36"/>
-          <w:szCs w:val="36"/>
-        </w:rPr>
-        <w:t xml:space="preserve"> </w:t>
-      </w:r>
-      <w:r>
-        <w:rPr>
-          <w:b/>
-          <w:sz w:val="36"/>
-          <w:szCs w:val="36"/>
-          <w:u w:val="single"/>
-        </w:rPr>
-        <w:t>Project Analysis</w:t>
-      </w:r>
-      <w:r>
-        <w:rPr>
-          <w:b/>
-          <w:sz w:val="36"/>
-          <w:szCs w:val="36"/>
-          <w:u w:val="single"/>
-        </w:rPr>
-        <w:t>:</w:t>
-      </w:r>
-    </w:p>
-    <w:p>
-      <w:pPr>
-        <w:rPr>
-          <w:b/>
-          <w:sz w:val="36"/>
-          <w:szCs w:val="36"/>
-          <w:u w:val="single"/>
-        </w:rPr>
-      </w:pPr>
-      <w:r>
-        <w:rPr>
-          <w:b/>
-          <w:sz w:val="36"/>
-          <w:szCs w:val="36"/>
-          <w:u w:val="single"/>
-        </w:rPr>
-        <w:t>Phase 1</w:t>
-      </w:r>
-      <w:r>
-        <w:rPr>
-          <w:b/>
-          <w:sz w:val="36"/>
-          <w:szCs w:val="36"/>
-          <w:u w:val="single"/>
-        </w:rPr>
-        <w:t>:</w:t>
-      </w:r>
-      <w:r>
-        <w:rPr>
-          <w:b/>
-          <w:sz w:val="36"/>
-          <w:szCs w:val="36"/>
-        </w:rPr>
-        <w:t xml:space="preserve"> </w:t>
-      </w:r>
-      <w:r>
-        <w:rPr>
-          <w:b/>
-          <w:sz w:val="36"/>
-          <w:szCs w:val="36"/>
-        </w:rPr>
-        <w:t xml:space="preserve"> </w:t>
-      </w:r>
-      <w:r>
-        <w:rPr>
-          <w:b/>
-          <w:sz w:val="36"/>
-          <w:szCs w:val="36"/>
-          <w:u w:val="single"/>
-        </w:rPr>
-        <w:t>(Plan</w:t>
-      </w:r>
-      <w:r>
-        <w:rPr>
-          <w:b/>
-          <w:sz w:val="36"/>
-          <w:szCs w:val="36"/>
-          <w:u w:val="single"/>
-        </w:rPr>
-        <w:t>, Learning</w:t>
-      </w:r>
-      <w:r>
-        <w:rPr>
-          <w:b/>
-          <w:sz w:val="36"/>
-          <w:szCs w:val="36"/>
-          <w:u w:val="single"/>
-        </w:rPr>
-        <w:t xml:space="preserve"> and Assumptions)</w:t>
-      </w:r>
-    </w:p>
-    <w:p>
-      <w:pPr>
-        <w:rPr>
-          <w:sz w:val="36"/>
-          <w:szCs w:val="36"/>
-        </w:rPr>
-      </w:pPr>
-      <w:r>
-        <w:rPr>
-          <w:sz w:val="36"/>
-          <w:szCs w:val="36"/>
-        </w:rPr>
-        <w:t>The plan of the project was to create a tool for updating the code which is deployed in the cloud instance</w:t>
-      </w:r>
-      <w:r>
-        <w:rPr>
-          <w:sz w:val="36"/>
-          <w:szCs w:val="36"/>
-        </w:rPr>
-        <w:t xml:space="preserve"> that can be roll</w:t>
-      </w:r>
-      <w:r>
-        <w:rPr>
-          <w:sz w:val="36"/>
-          <w:szCs w:val="36"/>
-        </w:rPr>
-        <w:t>ed-</w:t>
-      </w:r>
-      <w:r>
-        <w:rPr>
-          <w:sz w:val="36"/>
-          <w:szCs w:val="36"/>
-        </w:rPr>
-        <w:t>back if needed</w:t>
-      </w:r>
-      <w:r>
-        <w:rPr>
-          <w:sz w:val="36"/>
-          <w:szCs w:val="36"/>
-        </w:rPr>
-        <w:t xml:space="preserve">. </w:t>
-      </w:r>
-      <w:r>
-        <w:rPr>
-          <w:sz w:val="36"/>
-          <w:szCs w:val="36"/>
-        </w:rPr>
-        <w:t>In this case the clo</w:t>
-      </w:r>
-      <w:r>
-        <w:rPr>
-          <w:sz w:val="36"/>
-          <w:szCs w:val="36"/>
-        </w:rPr>
-        <w:t>u</w:t>
-      </w:r>
-      <w:r>
-        <w:rPr>
-          <w:sz w:val="36"/>
-          <w:szCs w:val="36"/>
-        </w:rPr>
-        <w:t xml:space="preserve">d instance is AWS ec2. </w:t>
-      </w:r>
-    </w:p>
-    <w:p>
-      <w:pPr>
-        <w:rPr>
-          <w:sz w:val="36"/>
-          <w:szCs w:val="36"/>
-        </w:rPr>
-      </w:pPr>
-      <w:r>
-        <w:rPr>
-          <w:sz w:val="36"/>
-          <w:szCs w:val="36"/>
-        </w:rPr>
-        <w:t xml:space="preserve">                                                      To design the same</w:t>
-      </w:r>
-      <w:r>
-        <w:rPr>
-          <w:sz w:val="36"/>
-          <w:szCs w:val="36"/>
-        </w:rPr>
-        <w:t>,</w:t>
-      </w:r>
-      <w:r>
-        <w:rPr>
-          <w:sz w:val="36"/>
-          <w:szCs w:val="36"/>
-        </w:rPr>
-        <w:t xml:space="preserve"> first challenge</w:t>
-      </w:r>
-      <w:r>
-        <w:rPr>
-          <w:sz w:val="36"/>
-          <w:szCs w:val="36"/>
-        </w:rPr>
-        <w:t xml:space="preserve"> faced was</w:t>
-      </w:r>
-      <w:r>
-        <w:rPr>
-          <w:sz w:val="36"/>
-          <w:szCs w:val="36"/>
-        </w:rPr>
-        <w:t xml:space="preserve"> to learn a scripting language that can be used to work with ec2</w:t>
-      </w:r>
-      <w:r>
-        <w:rPr>
-          <w:sz w:val="36"/>
-          <w:szCs w:val="36"/>
-        </w:rPr>
-        <w:t xml:space="preserve"> instances and other AWS tools. Python with its </w:t>
-      </w:r>
-      <w:r>
-        <w:rPr>
-          <w:sz w:val="36"/>
-          <w:szCs w:val="36"/>
-        </w:rPr>
-        <w:t>various tools and libraries</w:t>
-      </w:r>
-      <w:r>
-        <w:rPr>
-          <w:sz w:val="36"/>
-          <w:szCs w:val="36"/>
-        </w:rPr>
-        <w:t xml:space="preserve"> was found to be most appropriate to script the proposed automation.</w:t>
-      </w:r>
-    </w:p>
-    <w:p>
-      <w:pPr>
-        <w:rPr>
-          <w:sz w:val="36"/>
-          <w:szCs w:val="36"/>
-        </w:rPr>
-      </w:pPr>
-      <w:r>
-        <w:rPr>
-          <w:sz w:val="36"/>
-          <w:szCs w:val="36"/>
-        </w:rPr>
-        <w:t>After selection of our scripting lang</w:t>
-      </w:r>
-      <w:r>
-        <w:rPr>
-          <w:sz w:val="36"/>
-          <w:szCs w:val="36"/>
-        </w:rPr>
-        <w:t>uage we</w:t>
-      </w:r>
-      <w:r>
-        <w:rPr>
-          <w:sz w:val="36"/>
-          <w:szCs w:val="36"/>
-        </w:rPr>
-        <w:t xml:space="preserve"> started online research of how initially the developer updates their code. On doing so I studied about the version control system specifically ‘git’.</w:t>
-      </w:r>
-      <w:r>
-        <w:rPr>
-          <w:sz w:val="36"/>
-          <w:szCs w:val="36"/>
-        </w:rPr>
-        <w:t xml:space="preserve"> </w:t>
-      </w:r>
-      <w:r>
-        <w:rPr>
-          <w:sz w:val="36"/>
-          <w:szCs w:val="36"/>
-        </w:rPr>
-        <w:t xml:space="preserve">The next phase </w:t>
-      </w:r>
-      <w:r>
-        <w:rPr>
-          <w:sz w:val="36"/>
-          <w:szCs w:val="36"/>
-        </w:rPr>
-        <w:t>was</w:t>
-      </w:r>
-      <w:r>
-        <w:rPr>
-          <w:sz w:val="36"/>
-          <w:szCs w:val="36"/>
-        </w:rPr>
-        <w:t xml:space="preserve"> to learn about the Amazon web Services. With the help of my project guide and various </w:t>
-      </w:r>
-      <w:r>
-        <w:rPr>
-          <w:sz w:val="36"/>
-          <w:szCs w:val="36"/>
-        </w:rPr>
-        <w:t>tutorials I learned to work with AWS ec2 instance and S3 bucket.</w:t>
-      </w:r>
-      <w:r>
-        <w:rPr>
-          <w:sz w:val="36"/>
-          <w:szCs w:val="36"/>
-        </w:rPr>
-        <w:t xml:space="preserve"> </w:t>
-      </w:r>
-    </w:p>
-    <w:p>
-      <w:pPr>
-        <w:rPr>
-          <w:b/>
-          <w:sz w:val="36"/>
-          <w:szCs w:val="36"/>
-          <w:u w:val="single"/>
-        </w:rPr>
-      </w:pPr>
-    </w:p>
-    <w:p>
-      <w:pPr>
-        <w:rPr>
-          <w:b/>
-          <w:sz w:val="36"/>
-          <w:szCs w:val="36"/>
-          <w:u w:val="single"/>
-        </w:rPr>
-      </w:pPr>
-      <w:r>
-        <w:rPr>
-          <w:b/>
-          <w:sz w:val="36"/>
-          <w:szCs w:val="36"/>
-          <w:u w:val="single"/>
+          <w:sz w:val="32"/>
+          <w:szCs w:val="32"/>
+        </w:rPr>
+      </w:pPr>
+      <w:r>
+        <w:rPr>
+          <w:sz w:val="32"/>
+          <w:szCs w:val="32"/>
         </w:rPr>
         <w:lastRenderedPageBreak/>
-        <w:t>Phase 2</w:t>
-      </w:r>
-      <w:r>
-        <w:rPr>
-          <w:b/>
-          <w:sz w:val="36"/>
-          <w:szCs w:val="36"/>
-          <w:u w:val="single"/>
-        </w:rPr>
-        <w:t>:</w:t>
-      </w:r>
-      <w:r>
-        <w:rPr>
-          <w:b/>
-          <w:sz w:val="36"/>
-          <w:szCs w:val="36"/>
-        </w:rPr>
-        <w:t xml:space="preserve">   </w:t>
-      </w:r>
-      <w:r>
-        <w:rPr>
-          <w:b/>
-          <w:sz w:val="36"/>
-          <w:szCs w:val="36"/>
-          <w:u w:val="single"/>
-        </w:rPr>
-        <w:t>(</w:t>
-      </w:r>
-      <w:r>
-        <w:rPr>
-          <w:b/>
-          <w:sz w:val="36"/>
-          <w:szCs w:val="36"/>
-          <w:u w:val="single"/>
-        </w:rPr>
-        <w:t>Creating two versions</w:t>
-      </w:r>
-      <w:r>
-        <w:rPr>
-          <w:b/>
-          <w:sz w:val="36"/>
-          <w:szCs w:val="36"/>
-          <w:u w:val="single"/>
-        </w:rPr>
-        <w:t>)</w:t>
-      </w:r>
-      <w:r>
-        <w:rPr>
-          <w:b/>
-          <w:sz w:val="36"/>
-          <w:szCs w:val="36"/>
-          <w:u w:val="single"/>
-        </w:rPr>
-        <w:t xml:space="preserve"> </w:t>
-      </w:r>
-    </w:p>
-    <w:p>
-      <w:pPr>
-        <w:rPr>
-          <w:sz w:val="36"/>
-          <w:szCs w:val="36"/>
-        </w:rPr>
-      </w:pPr>
-      <w:r>
-        <w:rPr>
-          <w:sz w:val="36"/>
-          <w:szCs w:val="36"/>
-        </w:rPr>
-        <w:t>After learni</w:t>
-      </w:r>
-      <w:r>
-        <w:rPr>
-          <w:sz w:val="36"/>
-          <w:szCs w:val="36"/>
-        </w:rPr>
-        <w:t>ng various tools and technology, the scripting was commenced. The</w:t>
-      </w:r>
-      <w:r>
-        <w:rPr>
-          <w:sz w:val="36"/>
-          <w:szCs w:val="36"/>
-        </w:rPr>
-        <w:t xml:space="preserve"> first</w:t>
-      </w:r>
-      <w:r>
-        <w:rPr>
-          <w:sz w:val="36"/>
-          <w:szCs w:val="36"/>
-        </w:rPr>
-        <w:t xml:space="preserve"> thing</w:t>
-      </w:r>
-      <w:r>
-        <w:rPr>
-          <w:sz w:val="36"/>
-          <w:szCs w:val="36"/>
-        </w:rPr>
-        <w:t xml:space="preserve"> I</w:t>
-      </w:r>
-      <w:r>
-        <w:rPr>
-          <w:sz w:val="36"/>
-          <w:szCs w:val="36"/>
-        </w:rPr>
-        <w:t xml:space="preserve"> need</w:t>
-      </w:r>
-      <w:r>
-        <w:rPr>
-          <w:sz w:val="36"/>
-          <w:szCs w:val="36"/>
-        </w:rPr>
-        <w:t>ed was</w:t>
-      </w:r>
-      <w:r>
-        <w:rPr>
-          <w:sz w:val="36"/>
-          <w:szCs w:val="36"/>
-        </w:rPr>
-        <w:t xml:space="preserve"> two version of </w:t>
-      </w:r>
-      <w:r>
-        <w:rPr>
-          <w:sz w:val="36"/>
-          <w:szCs w:val="36"/>
-        </w:rPr>
-        <w:t>software</w:t>
-      </w:r>
-      <w:r>
-        <w:rPr>
-          <w:sz w:val="36"/>
-          <w:szCs w:val="36"/>
-        </w:rPr>
-        <w:t xml:space="preserve"> to check how update works. I created two version of a simple script. On doing so I also learned how python packaging system works. So now I can manually update my python library with the help of pip. </w:t>
-      </w:r>
-      <w:r>
-        <w:rPr>
-          <w:sz w:val="36"/>
-          <w:szCs w:val="36"/>
-        </w:rPr>
-        <w:t xml:space="preserve">I chose pip for automating the above process. </w:t>
-      </w:r>
-      <w:r>
-        <w:rPr>
-          <w:sz w:val="36"/>
-          <w:szCs w:val="36"/>
-        </w:rPr>
-        <w:t xml:space="preserve"> </w:t>
-      </w:r>
-      <w:r>
-        <w:rPr>
-          <w:sz w:val="36"/>
-          <w:szCs w:val="36"/>
-        </w:rPr>
-        <w:t xml:space="preserve">In this process an assumption is made that the update should be isolated. On doing so I found the tool virtualenv which </w:t>
-      </w:r>
-      <w:r>
-        <w:rPr>
-          <w:sz w:val="36"/>
-          <w:szCs w:val="36"/>
-        </w:rPr>
-        <w:t xml:space="preserve">separates environment from one another. I assumed we can use this for rolling back the update.  </w:t>
-      </w:r>
-    </w:p>
-    <w:p>
-      <w:pPr>
-        <w:rPr>
-          <w:b/>
-          <w:sz w:val="36"/>
-          <w:szCs w:val="36"/>
-        </w:rPr>
-      </w:pPr>
-      <w:r>
-        <w:rPr>
-          <w:b/>
-          <w:sz w:val="36"/>
-          <w:szCs w:val="36"/>
-        </w:rPr>
-        <w:t>Phase 3:</w:t>
-      </w:r>
-      <w:r>
-        <w:rPr>
-          <w:b/>
-          <w:sz w:val="36"/>
-          <w:szCs w:val="36"/>
-        </w:rPr>
-        <w:t xml:space="preserve">  (</w:t>
-      </w:r>
-      <w:r>
-        <w:rPr>
-          <w:b/>
-          <w:sz w:val="36"/>
-          <w:szCs w:val="36"/>
-        </w:rPr>
-        <w:t>Assumption made was false)</w:t>
-      </w:r>
-    </w:p>
-    <w:p>
-      <w:pPr>
-        <w:rPr>
-          <w:sz w:val="36"/>
-          <w:szCs w:val="36"/>
-        </w:rPr>
-      </w:pPr>
-      <w:r>
-        <w:rPr>
-          <w:sz w:val="36"/>
-          <w:szCs w:val="36"/>
-        </w:rPr>
-        <w:t xml:space="preserve">The use of virtualenv as to revert back the changes is invalid assumption taken as the use of virtualenv and pip has limitation over the python modules. There may be a case where the project has non python codes. </w:t>
-      </w:r>
-    </w:p>
-    <w:p>
-      <w:pPr>
-        <w:rPr>
-          <w:sz w:val="36"/>
-          <w:szCs w:val="36"/>
-        </w:rPr>
-      </w:pPr>
-      <w:r>
-        <w:rPr>
-          <w:sz w:val="36"/>
-          <w:szCs w:val="36"/>
-        </w:rPr>
-        <w:t xml:space="preserve">                                                    To overcome this problem we decided to run a local git where backup is to</w:t>
-      </w:r>
-      <w:r>
-        <w:rPr>
-          <w:sz w:val="36"/>
-          <w:szCs w:val="36"/>
-        </w:rPr>
-        <w:t xml:space="preserve"> be</w:t>
-      </w:r>
-      <w:r>
-        <w:rPr>
-          <w:sz w:val="36"/>
-          <w:szCs w:val="36"/>
-        </w:rPr>
-        <w:t xml:space="preserve"> created for reverting back the changes.</w:t>
-      </w:r>
-    </w:p>
-    <w:p>
-      <w:pPr>
-        <w:rPr>
-          <w:sz w:val="36"/>
-          <w:szCs w:val="36"/>
-        </w:rPr>
-      </w:pPr>
-      <w:r>
-        <w:rPr>
-          <w:sz w:val="36"/>
-          <w:szCs w:val="36"/>
-        </w:rPr>
-        <w:t xml:space="preserve">Another assumption is made that the script can be run remotely without logging into the instance with putty. To do so I learned a tool known as PARAMIKO. This helps us to remotely send commands to server. But the domain of </w:t>
-      </w:r>
-      <w:r>
-        <w:rPr>
-          <w:sz w:val="36"/>
-          <w:szCs w:val="36"/>
-        </w:rPr>
-        <w:t xml:space="preserve">the tool is vast </w:t>
-      </w:r>
-      <w:r>
-        <w:rPr>
-          <w:sz w:val="36"/>
-          <w:szCs w:val="36"/>
-        </w:rPr>
-        <w:lastRenderedPageBreak/>
-        <w:t>and extensive. At last remote logging is kept aside and proceeded as to run the script into the remote server with putty.</w:t>
-      </w:r>
-    </w:p>
-    <w:p>
-      <w:pPr>
-        <w:rPr>
-          <w:sz w:val="36"/>
-          <w:szCs w:val="36"/>
-        </w:rPr>
-      </w:pPr>
-      <w:r>
-        <w:rPr>
-          <w:b/>
-          <w:sz w:val="36"/>
-          <w:szCs w:val="36"/>
-          <w:u w:val="single"/>
-        </w:rPr>
-        <w:t>Phase 4:</w:t>
-      </w:r>
-      <w:r>
-        <w:rPr>
-          <w:b/>
-          <w:sz w:val="36"/>
-          <w:szCs w:val="36"/>
-        </w:rPr>
-        <w:t xml:space="preserve">   </w:t>
-      </w:r>
-      <w:r>
-        <w:rPr>
-          <w:b/>
-          <w:sz w:val="36"/>
-          <w:szCs w:val="36"/>
-          <w:u w:val="single"/>
-        </w:rPr>
-        <w:t>(Final stage as v1.1)</w:t>
-      </w:r>
-    </w:p>
-    <w:p>
-      <w:pPr>
-        <w:rPr>
-          <w:sz w:val="36"/>
-          <w:szCs w:val="36"/>
-        </w:rPr>
-      </w:pPr>
-    </w:p>
-    <w:p>
-      <w:pPr>
-        <w:rPr>
-          <w:sz w:val="36"/>
-          <w:szCs w:val="36"/>
-        </w:rPr>
-      </w:pPr>
-      <w:r>
-        <w:rPr>
-          <w:sz w:val="36"/>
-          <w:szCs w:val="36"/>
-        </w:rPr>
-        <w:t>At last final tool has been created with the</w:t>
-      </w:r>
-      <w:r>
-        <w:rPr>
-          <w:sz w:val="36"/>
-          <w:szCs w:val="36"/>
-        </w:rPr>
-        <w:t xml:space="preserve"> use </w:t>
-      </w:r>
-      <w:r>
-        <w:rPr>
-          <w:sz w:val="36"/>
-          <w:szCs w:val="36"/>
-        </w:rPr>
-        <w:t xml:space="preserve">of </w:t>
-      </w:r>
-      <w:r>
-        <w:rPr>
-          <w:sz w:val="36"/>
-          <w:szCs w:val="36"/>
-        </w:rPr>
-        <w:t>git for version controlling, awscli for saving the backup into the S3 bucket.</w:t>
-      </w:r>
-      <w:r>
-        <w:rPr>
-          <w:sz w:val="36"/>
-          <w:szCs w:val="36"/>
-        </w:rPr>
-        <w:t xml:space="preserve"> In this phase we can backup our code without the pip and python virtualenv dependencies.</w:t>
-      </w:r>
-    </w:p>
-    <w:p>
-      <w:pPr>
-        <w:rPr>
-          <w:sz w:val="36"/>
-          <w:szCs w:val="36"/>
-        </w:rPr>
-      </w:pPr>
-      <w:r>
-        <w:rPr>
-          <w:sz w:val="36"/>
-          <w:szCs w:val="36"/>
-        </w:rPr>
-        <w:t xml:space="preserve">                                            The script developed can be used as semi auto</w:t>
-      </w:r>
-      <w:r>
-        <w:rPr>
-          <w:sz w:val="36"/>
-          <w:szCs w:val="36"/>
-        </w:rPr>
-        <w:t>mated update of software code running on ec2 instance with saving earlier version for revert back from S3 bucket</w:t>
-      </w:r>
-      <w:r>
-        <w:rPr>
-          <w:sz w:val="36"/>
-          <w:szCs w:val="36"/>
-        </w:rPr>
-        <w:t>.</w:t>
-      </w:r>
-    </w:p>
-    <w:p>
-      <w:pPr>
-        <w:rPr>
-          <w:sz w:val="36"/>
-          <w:szCs w:val="36"/>
-        </w:rPr>
-      </w:pPr>
-      <w:r>
-        <w:rPr>
-          <w:sz w:val="36"/>
-          <w:szCs w:val="36"/>
-        </w:rPr>
         <w:t xml:space="preserve">Prerequisite: </w:t>
       </w:r>
     </w:p>
@@ -1202,14 +1296,14 @@
           <w:numId w:val="1"/>
         </w:numPr>
         <w:rPr>
-          <w:sz w:val="36"/>
-          <w:szCs w:val="36"/>
-        </w:rPr>
-      </w:pPr>
-      <w:r>
-        <w:rPr>
-          <w:sz w:val="36"/>
-          <w:szCs w:val="36"/>
+          <w:sz w:val="32"/>
+          <w:szCs w:val="32"/>
+        </w:rPr>
+      </w:pPr>
+      <w:r>
+        <w:rPr>
+          <w:sz w:val="32"/>
+          <w:szCs w:val="32"/>
         </w:rPr>
         <w:t>Git</w:t>
       </w:r>
@@ -1222,21 +1316,21 @@
           <w:numId w:val="1"/>
         </w:numPr>
         <w:rPr>
-          <w:sz w:val="36"/>
-          <w:szCs w:val="36"/>
-        </w:rPr>
-      </w:pPr>
-      <w:r>
-        <w:rPr>
-          <w:sz w:val="36"/>
-          <w:szCs w:val="36"/>
+          <w:sz w:val="32"/>
+          <w:szCs w:val="32"/>
+        </w:rPr>
+      </w:pPr>
+      <w:r>
+        <w:rPr>
+          <w:sz w:val="32"/>
+          <w:szCs w:val="32"/>
         </w:rPr>
         <w:t>AWS</w:t>
       </w:r>
       <w:r>
         <w:rPr>
-          <w:sz w:val="36"/>
-          <w:szCs w:val="36"/>
+          <w:sz w:val="32"/>
+          <w:szCs w:val="32"/>
         </w:rPr>
         <w:t xml:space="preserve"> ec2 and S3 services</w:t>
       </w:r>
@@ -1249,14 +1343,14 @@
           <w:numId w:val="1"/>
         </w:numPr>
         <w:rPr>
-          <w:sz w:val="36"/>
-          <w:szCs w:val="36"/>
-        </w:rPr>
-      </w:pPr>
-      <w:r>
-        <w:rPr>
-          <w:sz w:val="36"/>
-          <w:szCs w:val="36"/>
+          <w:sz w:val="32"/>
+          <w:szCs w:val="32"/>
+        </w:rPr>
+      </w:pPr>
+      <w:r>
+        <w:rPr>
+          <w:sz w:val="32"/>
+          <w:szCs w:val="32"/>
         </w:rPr>
         <w:t>Python (for running the script)</w:t>
       </w:r>
@@ -1269,14 +1363,14 @@
           <w:numId w:val="1"/>
         </w:numPr>
         <w:rPr>
-          <w:sz w:val="36"/>
-          <w:szCs w:val="36"/>
-        </w:rPr>
-      </w:pPr>
-      <w:r>
-        <w:rPr>
-          <w:sz w:val="36"/>
-          <w:szCs w:val="36"/>
+          <w:sz w:val="32"/>
+          <w:szCs w:val="32"/>
+        </w:rPr>
+      </w:pPr>
+      <w:r>
+        <w:rPr>
+          <w:sz w:val="32"/>
+          <w:szCs w:val="32"/>
         </w:rPr>
         <w:t>Virtualenv and pip (for python codes)</w:t>
       </w:r>
@@ -1296,51 +1390,50 @@
       <w:pPr>
         <w:rPr>
           <w:b/>
-          <w:sz w:val="36"/>
-          <w:szCs w:val="36"/>
-          <w:u w:val="single"/>
-        </w:rPr>
-      </w:pPr>
-    </w:p>
-    <w:p>
-      <w:pPr>
-        <w:rPr>
-          <w:b/>
-          <w:sz w:val="36"/>
-          <w:szCs w:val="36"/>
-          <w:u w:val="single"/>
-        </w:rPr>
-      </w:pPr>
-    </w:p>
-    <w:p>
-      <w:pPr>
-        <w:rPr>
-          <w:b/>
-          <w:sz w:val="36"/>
-          <w:szCs w:val="36"/>
-          <w:u w:val="single"/>
-        </w:rPr>
-      </w:pPr>
-    </w:p>
-    <w:p>
-      <w:pPr>
-        <w:rPr>
-          <w:b/>
-          <w:sz w:val="36"/>
-          <w:szCs w:val="36"/>
-          <w:u w:val="single"/>
-        </w:rPr>
-      </w:pPr>
-    </w:p>
-    <w:p>
-      <w:pPr>
-        <w:rPr>
-          <w:b/>
-          <w:sz w:val="36"/>
-          <w:szCs w:val="36"/>
-          <w:u w:val="single"/>
-        </w:rPr>
-      </w:pPr>
+          <w:color w:val="4F81BD" w:themeColor="accent1"/>
+          <w:sz w:val="36"/>
+          <w:szCs w:val="36"/>
+          <w:u w:val="single"/>
+        </w:rPr>
+      </w:pPr>
+    </w:p>
+    <w:p>
+      <w:pPr>
+        <w:pStyle w:val="ListParagraph"/>
+        <w:numPr>
+          <w:ilvl w:val="0"/>
+          <w:numId w:val="5"/>
+        </w:numPr>
+        <w:rPr>
+          <w:b/>
+          <w:color w:val="4F81BD" w:themeColor="accent1"/>
+          <w:sz w:val="36"/>
+          <w:szCs w:val="36"/>
+          <w:u w:val="single"/>
+        </w:rPr>
+      </w:pPr>
+      <w:proofErr w:type="spellStart"/>
+      <w:r>
+        <w:rPr>
+          <w:b/>
+          <w:color w:val="4F81BD" w:themeColor="accent1"/>
+          <w:sz w:val="36"/>
+          <w:szCs w:val="36"/>
+          <w:u w:val="single"/>
+        </w:rPr>
+        <w:t>WorkFlow</w:t>
+      </w:r>
+      <w:proofErr w:type="spellEnd"/>
+      <w:r>
+        <w:rPr>
+          <w:b/>
+          <w:color w:val="4F81BD" w:themeColor="accent1"/>
+          <w:sz w:val="36"/>
+          <w:szCs w:val="36"/>
+          <w:u w:val="single"/>
+        </w:rPr>
+        <w:t>:</w:t>
+      </w:r>
     </w:p>
     <w:p>
       <w:pPr>
@@ -1363,19 +1456,19 @@
           <wp:anchor distT="0" distB="0" distL="114300" distR="114300" simplePos="0" relativeHeight="251658240" behindDoc="1" locked="0" layoutInCell="1" allowOverlap="1">
             <wp:simplePos x="0" y="0"/>
             <wp:positionH relativeFrom="column">
-              <wp:posOffset>-812800</wp:posOffset>
+              <wp:posOffset>-895350</wp:posOffset>
             </wp:positionH>
             <wp:positionV relativeFrom="paragraph">
-              <wp:posOffset>450850</wp:posOffset>
+              <wp:posOffset>3247390</wp:posOffset>
             </wp:positionV>
-            <wp:extent cx="7604760" cy="7409815"/>
+            <wp:extent cx="7626985" cy="5706745"/>
             <wp:effectExtent l="19050" t="0" r="0" b="0"/>
             <wp:wrapTight wrapText="bothSides">
               <wp:wrapPolygon edited="0">
                 <wp:start x="-54" y="0"/>
-                <wp:lineTo x="-54" y="21546"/>
-                <wp:lineTo x="21589" y="21546"/>
-                <wp:lineTo x="21589" y="0"/>
+                <wp:lineTo x="-54" y="21559"/>
+                <wp:lineTo x="21580" y="21559"/>
+                <wp:lineTo x="21580" y="0"/>
                 <wp:lineTo x="-54" y="0"/>
               </wp:wrapPolygon>
             </wp:wrapTight>
@@ -1399,7 +1492,7 @@
                   <pic:spPr>
                     <a:xfrm>
                       <a:off x="0" y="0"/>
-                      <a:ext cx="7604760" cy="7409815"/>
+                      <a:ext cx="7626985" cy="5706745"/>
                     </a:xfrm>
                     <a:prstGeom prst="rect">
                       <a:avLst/>
@@ -1411,28 +1504,26 @@
           </wp:anchor>
         </w:drawing>
       </w:r>
-      <w:r>
-        <w:rPr>
-          <w:b/>
-          <w:sz w:val="36"/>
-          <w:szCs w:val="36"/>
-          <w:u w:val="single"/>
-        </w:rPr>
-        <w:t>Workflow:</w:t>
-      </w:r>
-    </w:p>
-    <w:p>
-      <w:pPr>
-        <w:rPr>
-          <w:b/>
-          <w:sz w:val="36"/>
-          <w:szCs w:val="36"/>
-          <w:u w:val="single"/>
-        </w:rPr>
-      </w:pPr>
-      <w:r>
-        <w:rPr>
-          <w:b/>
+    </w:p>
+    <w:p>
+      <w:pPr>
+        <w:pStyle w:val="ListParagraph"/>
+        <w:numPr>
+          <w:ilvl w:val="0"/>
+          <w:numId w:val="5"/>
+        </w:numPr>
+        <w:rPr>
+          <w:b/>
+          <w:color w:val="4F81BD" w:themeColor="accent1"/>
+          <w:sz w:val="36"/>
+          <w:szCs w:val="36"/>
+          <w:u w:val="single"/>
+        </w:rPr>
+      </w:pPr>
+      <w:r>
+        <w:rPr>
+          <w:b/>
+          <w:color w:val="4F81BD" w:themeColor="accent1"/>
           <w:sz w:val="36"/>
           <w:szCs w:val="36"/>
           <w:u w:val="single"/>
@@ -1443,6 +1534,7 @@
       <w:r>
         <w:rPr>
           <w:b/>
+          <w:color w:val="4F81BD" w:themeColor="accent1"/>
           <w:sz w:val="36"/>
           <w:szCs w:val="36"/>
           <w:u w:val="single"/>
@@ -1668,17 +1760,24 @@
     </w:p>
     <w:p>
       <w:pPr>
+        <w:pStyle w:val="ListParagraph"/>
+        <w:numPr>
+          <w:ilvl w:val="0"/>
+          <w:numId w:val="5"/>
+        </w:numPr>
         <w:spacing w:after="0"/>
         <w:rPr>
           <w:b/>
-          <w:sz w:val="36"/>
-          <w:szCs w:val="36"/>
-          <w:u w:val="single"/>
-        </w:rPr>
-      </w:pPr>
-      <w:r>
-        <w:rPr>
-          <w:b/>
+          <w:color w:val="4F81BD" w:themeColor="accent1"/>
+          <w:sz w:val="32"/>
+          <w:szCs w:val="32"/>
+          <w:u w:val="single"/>
+        </w:rPr>
+      </w:pPr>
+      <w:r>
+        <w:rPr>
+          <w:b/>
+          <w:color w:val="4F81BD" w:themeColor="accent1"/>
           <w:sz w:val="36"/>
           <w:szCs w:val="36"/>
           <w:u w:val="single"/>
@@ -1689,15 +1788,15 @@
     <w:p>
       <w:pPr>
         <w:rPr>
-          <w:sz w:val="36"/>
-          <w:szCs w:val="36"/>
-          <w:u w:val="single"/>
-        </w:rPr>
-      </w:pPr>
-      <w:r>
-        <w:rPr>
-          <w:sz w:val="36"/>
-          <w:szCs w:val="36"/>
+          <w:sz w:val="32"/>
+          <w:szCs w:val="32"/>
+          <w:u w:val="single"/>
+        </w:rPr>
+      </w:pPr>
+      <w:r>
+        <w:rPr>
+          <w:sz w:val="32"/>
+          <w:szCs w:val="32"/>
           <w:u w:val="single"/>
         </w:rPr>
         <w:t>Python Tutorials</w:t>
@@ -1713,16 +1812,16 @@
         <w:spacing w:after="0"/>
         <w:jc w:val="both"/>
         <w:rPr>
-          <w:sz w:val="36"/>
-          <w:szCs w:val="36"/>
+          <w:sz w:val="32"/>
+          <w:szCs w:val="32"/>
         </w:rPr>
       </w:pPr>
       <w:hyperlink r:id="rId7" w:history="1">
         <w:r>
           <w:rPr>
             <w:rStyle w:val="Hyperlink"/>
-            <w:sz w:val="36"/>
-            <w:szCs w:val="36"/>
+            <w:sz w:val="32"/>
+            <w:szCs w:val="32"/>
           </w:rPr>
           <w:t>http://www.learnpython.org/</w:t>
         </w:r>
@@ -1738,16 +1837,16 @@
         <w:spacing w:after="0"/>
         <w:jc w:val="both"/>
         <w:rPr>
-          <w:sz w:val="36"/>
-          <w:szCs w:val="36"/>
+          <w:sz w:val="32"/>
+          <w:szCs w:val="32"/>
         </w:rPr>
       </w:pPr>
       <w:hyperlink r:id="rId8" w:history="1">
         <w:r>
           <w:rPr>
             <w:rStyle w:val="Hyperlink"/>
-            <w:sz w:val="36"/>
-            <w:szCs w:val="36"/>
+            <w:sz w:val="32"/>
+            <w:szCs w:val="32"/>
           </w:rPr>
           <w:t>https://www.youtube.com/channel/UCfzlCWGWYyIQ0aLC5w48gBQ</w:t>
         </w:r>
@@ -1763,16 +1862,16 @@
         <w:spacing w:after="0"/>
         <w:jc w:val="both"/>
         <w:rPr>
-          <w:sz w:val="36"/>
-          <w:szCs w:val="36"/>
+          <w:sz w:val="32"/>
+          <w:szCs w:val="32"/>
         </w:rPr>
       </w:pPr>
       <w:hyperlink r:id="rId9" w:history="1">
         <w:r>
           <w:rPr>
             <w:rStyle w:val="Hyperlink"/>
-            <w:sz w:val="36"/>
-            <w:szCs w:val="36"/>
+            <w:sz w:val="32"/>
+            <w:szCs w:val="32"/>
           </w:rPr>
           <w:t>https://docs.python.org/2/whatsnew/2.7.html</w:t>
         </w:r>
@@ -1788,14 +1887,14 @@
         <w:spacing w:after="0"/>
         <w:jc w:val="both"/>
         <w:rPr>
-          <w:sz w:val="36"/>
-          <w:szCs w:val="36"/>
-        </w:rPr>
-      </w:pPr>
-      <w:r>
-        <w:rPr>
-          <w:sz w:val="36"/>
-          <w:szCs w:val="36"/>
+          <w:sz w:val="32"/>
+          <w:szCs w:val="32"/>
+        </w:rPr>
+      </w:pPr>
+      <w:r>
+        <w:rPr>
+          <w:sz w:val="32"/>
+          <w:szCs w:val="32"/>
         </w:rPr>
         <w:t>Stackoverflow.com</w:t>
       </w:r>
@@ -1804,23 +1903,23 @@
       <w:pPr>
         <w:spacing w:after="0"/>
         <w:rPr>
-          <w:sz w:val="36"/>
-          <w:szCs w:val="36"/>
-        </w:rPr>
-      </w:pPr>
-    </w:p>
-    <w:p>
-      <w:pPr>
-        <w:rPr>
-          <w:sz w:val="36"/>
-          <w:szCs w:val="36"/>
-          <w:u w:val="single"/>
-        </w:rPr>
-      </w:pPr>
-      <w:r>
-        <w:rPr>
-          <w:sz w:val="36"/>
-          <w:szCs w:val="36"/>
+          <w:sz w:val="32"/>
+          <w:szCs w:val="32"/>
+        </w:rPr>
+      </w:pPr>
+    </w:p>
+    <w:p>
+      <w:pPr>
+        <w:rPr>
+          <w:sz w:val="32"/>
+          <w:szCs w:val="32"/>
+          <w:u w:val="single"/>
+        </w:rPr>
+      </w:pPr>
+      <w:r>
+        <w:rPr>
+          <w:sz w:val="32"/>
+          <w:szCs w:val="32"/>
           <w:u w:val="single"/>
         </w:rPr>
         <w:t>AWS Tutorials</w:t>
@@ -1834,15 +1933,15 @@
           <w:numId w:val="3"/>
         </w:numPr>
         <w:rPr>
-          <w:sz w:val="36"/>
-          <w:szCs w:val="36"/>
-          <w:u w:val="single"/>
-        </w:rPr>
-      </w:pPr>
-      <w:r>
-        <w:rPr>
-          <w:sz w:val="36"/>
-          <w:szCs w:val="36"/>
+          <w:sz w:val="32"/>
+          <w:szCs w:val="32"/>
+          <w:u w:val="single"/>
+        </w:rPr>
+      </w:pPr>
+      <w:r>
+        <w:rPr>
+          <w:sz w:val="32"/>
+          <w:szCs w:val="32"/>
         </w:rPr>
         <w:t>Basic knowledge provided by project guide</w:t>
       </w:r>
@@ -1855,8 +1954,8 @@
           <w:numId w:val="3"/>
         </w:numPr>
         <w:rPr>
-          <w:sz w:val="36"/>
-          <w:szCs w:val="36"/>
+          <w:sz w:val="32"/>
+          <w:szCs w:val="32"/>
           <w:u w:val="single"/>
         </w:rPr>
       </w:pPr>
@@ -1864,8 +1963,8 @@
         <w:r>
           <w:rPr>
             <w:rStyle w:val="Hyperlink"/>
-            <w:sz w:val="36"/>
-            <w:szCs w:val="36"/>
+            <w:sz w:val="32"/>
+            <w:szCs w:val="32"/>
           </w:rPr>
           <w:t>http://docs.aws.amazon.com/gettingstarted/latest/awsgsg-intro/gsg-aws-tutorials.html</w:t>
         </w:r>
@@ -1879,8 +1978,8 @@
           <w:numId w:val="3"/>
         </w:numPr>
         <w:rPr>
-          <w:sz w:val="36"/>
-          <w:szCs w:val="36"/>
+          <w:sz w:val="32"/>
+          <w:szCs w:val="32"/>
           <w:u w:val="single"/>
         </w:rPr>
       </w:pPr>
@@ -1888,8 +1987,8 @@
         <w:r>
           <w:rPr>
             <w:rStyle w:val="Hyperlink"/>
-            <w:sz w:val="36"/>
-            <w:szCs w:val="36"/>
+            <w:sz w:val="32"/>
+            <w:szCs w:val="32"/>
           </w:rPr>
           <w:t>https://aws.amazon.com/articles/3998</w:t>
         </w:r>
@@ -1898,16 +1997,16 @@
     <w:p>
       <w:pPr>
         <w:rPr>
-          <w:sz w:val="36"/>
-          <w:szCs w:val="36"/>
+          <w:sz w:val="32"/>
+          <w:szCs w:val="32"/>
           <w:u w:val="single"/>
         </w:rPr>
       </w:pPr>
       <w:proofErr w:type="spellStart"/>
       <w:r>
         <w:rPr>
-          <w:sz w:val="36"/>
-          <w:szCs w:val="36"/>
+          <w:sz w:val="32"/>
+          <w:szCs w:val="32"/>
           <w:u w:val="single"/>
         </w:rPr>
         <w:t>Boto</w:t>
@@ -1915,8 +2014,8 @@
       <w:proofErr w:type="spellEnd"/>
       <w:r>
         <w:rPr>
-          <w:sz w:val="36"/>
-          <w:szCs w:val="36"/>
+          <w:sz w:val="32"/>
+          <w:szCs w:val="32"/>
           <w:u w:val="single"/>
         </w:rPr>
         <w:t xml:space="preserve"> and </w:t>
@@ -1924,8 +2023,8 @@
       <w:proofErr w:type="spellStart"/>
       <w:r>
         <w:rPr>
-          <w:sz w:val="36"/>
-          <w:szCs w:val="36"/>
+          <w:sz w:val="32"/>
+          <w:szCs w:val="32"/>
           <w:u w:val="single"/>
         </w:rPr>
         <w:t>Paramiko</w:t>
@@ -1940,8 +2039,8 @@
           <w:numId w:val="4"/>
         </w:numPr>
         <w:rPr>
-          <w:sz w:val="36"/>
-          <w:szCs w:val="36"/>
+          <w:sz w:val="32"/>
+          <w:szCs w:val="32"/>
           <w:u w:val="single"/>
         </w:rPr>
       </w:pPr>
@@ -1949,8 +2048,8 @@
         <w:r>
           <w:rPr>
             <w:rStyle w:val="Hyperlink"/>
-            <w:sz w:val="36"/>
-            <w:szCs w:val="36"/>
+            <w:sz w:val="32"/>
+            <w:szCs w:val="32"/>
           </w:rPr>
           <w:t>http://boto.cloudhackers.com/en/latest/</w:t>
         </w:r>
@@ -1964,15 +2063,15 @@
           <w:numId w:val="4"/>
         </w:numPr>
         <w:rPr>
-          <w:sz w:val="36"/>
-          <w:szCs w:val="36"/>
-          <w:u w:val="single"/>
-        </w:rPr>
-      </w:pPr>
-      <w:r>
-        <w:rPr>
-          <w:sz w:val="36"/>
-          <w:szCs w:val="36"/>
+          <w:sz w:val="32"/>
+          <w:szCs w:val="32"/>
+          <w:u w:val="single"/>
+        </w:rPr>
+      </w:pPr>
+      <w:r>
+        <w:rPr>
+          <w:sz w:val="32"/>
+          <w:szCs w:val="32"/>
           <w:u w:val="single"/>
         </w:rPr>
         <w:t>https://www.youtube.com/watch?v=A7F3s0DdhZA</w:t>
@@ -1992,8 +2091,32 @@
           <w:szCs w:val="36"/>
           <w:u w:val="single"/>
         </w:rPr>
-        <w:lastRenderedPageBreak/>
-        <w:t xml:space="preserve">       </w:t>
+        <w:t xml:space="preserve">Source </w:t>
+      </w:r>
+      <w:proofErr w:type="gramStart"/>
+      <w:r>
+        <w:rPr>
+          <w:sz w:val="36"/>
+          <w:szCs w:val="36"/>
+          <w:u w:val="single"/>
+        </w:rPr>
+        <w:t>Code :</w:t>
+      </w:r>
+      <w:proofErr w:type="gramEnd"/>
+      <w:r>
+        <w:rPr>
+          <w:sz w:val="36"/>
+          <w:szCs w:val="36"/>
+        </w:rPr>
+        <w:t xml:space="preserve"> https://github.com/Abhi1690/Cloudate.git</w:t>
+      </w:r>
+      <w:r>
+        <w:rPr>
+          <w:sz w:val="36"/>
+          <w:szCs w:val="36"/>
+          <w:u w:val="single"/>
+        </w:rPr>
+        <w:t xml:space="preserve">   </w:t>
       </w:r>
     </w:p>
     <w:sectPr>
@@ -2122,6 +2245,97 @@
     </w:lvl>
   </w:abstractNum>
   <w:abstractNum w:abstractNumId="1">
+    <w:nsid w:val="2B5805BA"/>
+    <w:multiLevelType w:val="hybridMultilevel"/>
+    <w:tmpl w:val="AC7CAF3E"/>
+    <w:lvl w:ilvl="0" w:tplc="824C3438">
+      <w:start w:val="1"/>
+      <w:numFmt w:val="decimal"/>
+      <w:lvlText w:val="%1)"/>
+      <w:lvlJc w:val="left"/>
+      <w:pPr>
+        <w:ind w:left="720" w:hanging="360"/>
+      </w:pPr>
+      <w:rPr>
+        <w:rFonts w:hint="default"/>
+        <w:b/>
+        <w:u w:val="single"/>
+      </w:rPr>
+    </w:lvl>
+    <w:lvl w:ilvl="1" w:tplc="04090019" w:tentative="1">
+      <w:start w:val="1"/>
+      <w:numFmt w:val="lowerLetter"/>
+      <w:lvlText w:val="%2."/>
+      <w:lvlJc w:val="left"/>
+      <w:pPr>
+        <w:ind w:left="1440" w:hanging="360"/>
+      </w:pPr>
+    </w:lvl>
+    <w:lvl w:ilvl="2" w:tplc="0409001B" w:tentative="1">
+      <w:start w:val="1"/>
+      <w:numFmt w:val="lowerRoman"/>
+      <w:lvlText w:val="%3."/>
+      <w:lvlJc w:val="right"/>
+      <w:pPr>
+        <w:ind w:left="2160" w:hanging="180"/>
+      </w:pPr>
+    </w:lvl>
+    <w:lvl w:ilvl="3" w:tplc="0409000F" w:tentative="1">
+      <w:start w:val="1"/>
+      <w:numFmt w:val="decimal"/>
+      <w:lvlText w:val="%4."/>
+      <w:lvlJc w:val="left"/>
+      <w:pPr>
+        <w:ind w:left="2880" w:hanging="360"/>
+      </w:pPr>
+    </w:lvl>
+    <w:lvl w:ilvl="4" w:tplc="04090019" w:tentative="1">
+      <w:start w:val="1"/>
+      <w:numFmt w:val="lowerLetter"/>
+      <w:lvlText w:val="%5."/>
+      <w:lvlJc w:val="left"/>
+      <w:pPr>
+        <w:ind w:left="3600" w:hanging="360"/>
+      </w:pPr>
+    </w:lvl>
+    <w:lvl w:ilvl="5" w:tplc="0409001B" w:tentative="1">
+      <w:start w:val="1"/>
+      <w:numFmt w:val="lowerRoman"/>
+      <w:lvlText w:val="%6."/>
+      <w:lvlJc w:val="right"/>
+      <w:pPr>
+        <w:ind w:left="4320" w:hanging="180"/>
+      </w:pPr>
+    </w:lvl>
+    <w:lvl w:ilvl="6" w:tplc="0409000F" w:tentative="1">
+      <w:start w:val="1"/>
+      <w:numFmt w:val="decimal"/>
+      <w:lvlText w:val="%7."/>
+      <w:lvlJc w:val="left"/>
+      <w:pPr>
+        <w:ind w:left="5040" w:hanging="360"/>
+      </w:pPr>
+    </w:lvl>
+    <w:lvl w:ilvl="7" w:tplc="04090019" w:tentative="1">
+      <w:start w:val="1"/>
+      <w:numFmt w:val="lowerLetter"/>
+      <w:lvlText w:val="%8."/>
+      <w:lvlJc w:val="left"/>
+      <w:pPr>
+        <w:ind w:left="5760" w:hanging="360"/>
+      </w:pPr>
+    </w:lvl>
+    <w:lvl w:ilvl="8" w:tplc="0409001B" w:tentative="1">
+      <w:start w:val="1"/>
+      <w:numFmt w:val="lowerRoman"/>
+      <w:lvlText w:val="%9."/>
+      <w:lvlJc w:val="right"/>
+      <w:pPr>
+        <w:ind w:left="6480" w:hanging="180"/>
+      </w:pPr>
+    </w:lvl>
+  </w:abstractNum>
+  <w:abstractNum w:abstractNumId="2">
     <w:nsid w:val="57BE6301"/>
     <w:multiLevelType w:val="hybridMultilevel"/>
     <w:tmpl w:val="F1444790"/>
@@ -2234,7 +2448,7 @@
       </w:rPr>
     </w:lvl>
   </w:abstractNum>
-  <w:abstractNum w:abstractNumId="2">
+  <w:abstractNum w:abstractNumId="3">
     <w:nsid w:val="68F71191"/>
     <w:multiLevelType w:val="hybridMultilevel"/>
     <w:tmpl w:val="C69AAA82"/>
@@ -2323,7 +2537,7 @@
       </w:pPr>
     </w:lvl>
   </w:abstractNum>
-  <w:abstractNum w:abstractNumId="3">
+  <w:abstractNum w:abstractNumId="4">
     <w:nsid w:val="7C9533B2"/>
     <w:multiLevelType w:val="hybridMultilevel"/>
     <w:tmpl w:val="0680A98E"/>
@@ -2437,15 +2651,18 @@
     </w:lvl>
   </w:abstractNum>
   <w:num w:numId="1">
-    <w:abstractNumId w:val="2"/>
+    <w:abstractNumId w:val="3"/>
   </w:num>
   <w:num w:numId="2">
     <w:abstractNumId w:val="0"/>
   </w:num>
   <w:num w:numId="3">
-    <w:abstractNumId w:val="3"/>
+    <w:abstractNumId w:val="4"/>
   </w:num>
   <w:num w:numId="4">
+    <w:abstractNumId w:val="2"/>
+  </w:num>
+  <w:num w:numId="5">
     <w:abstractNumId w:val="1"/>
   </w:num>
 </w:numbering>

</xml_diff>